<commit_message>
Partie 2 - Mobile-first : structure Bootstrap et styles CSS
</commit_message>
<xml_diff>
--- a/rapport.docx
+++ b/rapport.docx
@@ -47,6 +47,9 @@
     </w:p>
     <w:p>
       <w:r>
+        <w:rPr>
+          <w:noProof/>
+        </w:rPr>
         <w:drawing>
           <wp:inline distT="0" distB="0" distL="0" distR="0" wp14:anchorId="587FACD5" wp14:editId="1A6BE89A">
             <wp:extent cx="3679806" cy="3073400"/>
@@ -63,7 +66,7 @@
                     <pic:cNvPicPr/>
                   </pic:nvPicPr>
                   <pic:blipFill>
-                    <a:blip r:embed="rId4"/>
+                    <a:blip r:embed="rId5"/>
                     <a:stretch>
                       <a:fillRect/>
                     </a:stretch>
@@ -122,6 +125,7 @@
         <w:rPr>
           <w:b/>
           <w:bCs/>
+          <w:noProof/>
         </w:rPr>
         <w:drawing>
           <wp:inline distT="0" distB="0" distL="0" distR="0" wp14:anchorId="421AA3BD" wp14:editId="0133FD02">
@@ -139,7 +143,7 @@
                     <pic:cNvPicPr/>
                   </pic:nvPicPr>
                   <pic:blipFill>
-                    <a:blip r:embed="rId5"/>
+                    <a:blip r:embed="rId6"/>
                     <a:stretch>
                       <a:fillRect/>
                     </a:stretch>
@@ -202,6 +206,9 @@
     </w:p>
     <w:p>
       <w:r>
+        <w:rPr>
+          <w:noProof/>
+        </w:rPr>
         <w:drawing>
           <wp:inline distT="0" distB="0" distL="0" distR="0" wp14:anchorId="0D6519D8" wp14:editId="10F7AE1F">
             <wp:extent cx="3920579" cy="1968500"/>
@@ -218,7 +225,7 @@
                     <pic:cNvPicPr/>
                   </pic:nvPicPr>
                   <pic:blipFill>
-                    <a:blip r:embed="rId6"/>
+                    <a:blip r:embed="rId7"/>
                     <a:stretch>
                       <a:fillRect/>
                     </a:stretch>
@@ -240,6 +247,95 @@
       </w:r>
     </w:p>
     <w:p/>
+    <w:p>
+      <w:pPr>
+        <w:rPr>
+          <w:b/>
+          <w:bCs/>
+          <w:sz w:val="40"/>
+          <w:szCs w:val="40"/>
+          <w:u w:val="single"/>
+        </w:rPr>
+      </w:pPr>
+      <w:r>
+        <w:rPr>
+          <w:b/>
+          <w:bCs/>
+          <w:sz w:val="40"/>
+          <w:szCs w:val="40"/>
+          <w:u w:val="single"/>
+        </w:rPr>
+        <w:t>Partie I</w:t>
+      </w:r>
+      <w:r>
+        <w:rPr>
+          <w:b/>
+          <w:bCs/>
+          <w:sz w:val="40"/>
+          <w:szCs w:val="40"/>
+          <w:u w:val="single"/>
+        </w:rPr>
+        <w:t>I</w:t>
+      </w:r>
+    </w:p>
+    <w:p>
+      <w:pPr>
+        <w:pStyle w:val="Paragraphedeliste"/>
+        <w:numPr>
+          <w:ilvl w:val="0"/>
+          <w:numId w:val="2"/>
+        </w:numPr>
+        <w:rPr>
+          <w:sz w:val="32"/>
+          <w:szCs w:val="32"/>
+        </w:rPr>
+      </w:pPr>
+      <w:r>
+        <w:rPr>
+          <w:sz w:val="32"/>
+          <w:szCs w:val="32"/>
+        </w:rPr>
+        <w:t>Design mobile-first</w:t>
+      </w:r>
+    </w:p>
+    <w:p>
+      <w:pPr>
+        <w:pStyle w:val="Paragraphedeliste"/>
+        <w:numPr>
+          <w:ilvl w:val="0"/>
+          <w:numId w:val="2"/>
+        </w:numPr>
+        <w:rPr>
+          <w:sz w:val="32"/>
+          <w:szCs w:val="32"/>
+        </w:rPr>
+      </w:pPr>
+      <w:r>
+        <w:rPr>
+          <w:sz w:val="32"/>
+          <w:szCs w:val="32"/>
+        </w:rPr>
+        <w:t>Choix des couleurs</w:t>
+      </w:r>
+    </w:p>
+    <w:p>
+      <w:pPr>
+        <w:ind w:left="360"/>
+        <w:rPr>
+          <w:sz w:val="32"/>
+          <w:szCs w:val="32"/>
+        </w:rPr>
+      </w:pPr>
+    </w:p>
+    <w:p>
+      <w:pPr>
+        <w:rPr>
+          <w:sz w:val="32"/>
+          <w:szCs w:val="32"/>
+        </w:rPr>
+      </w:pPr>
+    </w:p>
+    <w:p/>
     <w:p/>
     <w:sectPr>
       <w:pgSz w:w="11906" w:h="16838"/>
@@ -249,6 +345,195 @@
     </w:sectPr>
   </w:body>
 </w:document>
+</file>
+
+<file path=word/numbering.xml><?xml version="1.0" encoding="utf-8"?>
+<w:numbering xmlns:wpc="http://schemas.microsoft.com/office/word/2010/wordprocessingCanvas" xmlns:cx="http://schemas.microsoft.com/office/drawing/2014/chartex" xmlns:cx1="http://schemas.microsoft.com/office/drawing/2015/9/8/chartex" xmlns:cx2="http://schemas.microsoft.com/office/drawing/2015/10/21/chartex" xmlns:cx3="http://schemas.microsoft.com/office/drawing/2016/5/9/chartex" xmlns:cx4="http://schemas.microsoft.com/office/drawing/2016/5/10/chartex" xmlns:cx5="http://schemas.microsoft.com/office/drawing/2016/5/11/chartex" xmlns:cx6="http://schemas.microsoft.com/office/drawing/2016/5/12/chartex" xmlns:cx7="http://schemas.microsoft.com/office/drawing/2016/5/13/chartex" xmlns:cx8="http://schemas.microsoft.com/office/drawing/2016/5/14/chartex" xmlns:mc="http://schemas.openxmlformats.org/markup-compatibility/2006" xmlns:aink="http://schemas.microsoft.com/office/drawing/2016/ink" xmlns:am3d="http://schemas.microsoft.com/office/drawing/2017/model3d" xmlns:o="urn:schemas-microsoft-com:office:office" xmlns:oel="http://schemas.microsoft.com/office/2019/extlst" xmlns:r="http://schemas.openxmlformats.org/officeDocument/2006/relationships" xmlns:m="http://schemas.openxmlformats.org/officeDocument/2006/math" xmlns:v="urn:schemas-microsoft-com:vml" xmlns:wp14="http://schemas.microsoft.com/office/word/2010/wordprocessingDrawing" xmlns:wp="http://schemas.openxmlformats.org/drawingml/2006/wordprocessingDrawing" xmlns:w10="urn:schemas-microsoft-com:office:word" xmlns:w="http://schemas.openxmlformats.org/wordprocessingml/2006/main" xmlns:w14="http://schemas.microsoft.com/office/word/2010/wordml" xmlns:w15="http://schemas.microsoft.com/office/word/2012/wordml" xmlns:w16cex="http://schemas.microsoft.com/office/word/2018/wordml/cex" xmlns:w16cid="http://schemas.microsoft.com/office/word/2016/wordml/cid" xmlns:w16="http://schemas.microsoft.com/office/word/2018/wordml" xmlns:w16du="http://schemas.microsoft.com/office/word/2023/wordml/word16du" xmlns:w16sdtdh="http://schemas.microsoft.com/office/word/2020/wordml/sdtdatahash" xmlns:w16sdtfl="http://schemas.microsoft.com/office/word/2024/wordml/sdtformatlock" xmlns:w16se="http://schemas.microsoft.com/office/word/2015/wordml/symex" xmlns:wpg="http://schemas.microsoft.com/office/word/2010/wordprocessingGroup" xmlns:wpi="http://schemas.microsoft.com/office/word/2010/wordprocessingInk" xmlns:wne="http://schemas.microsoft.com/office/word/2006/wordml" xmlns:wps="http://schemas.microsoft.com/office/word/2010/wordprocessingShape" mc:Ignorable="w14 w15 w16se w16cid w16 w16cex w16sdtdh w16sdtfl w16du wp14">
+  <w:abstractNum w:abstractNumId="0" w15:restartNumberingAfterBreak="0">
+    <w:nsid w:val="4E887918"/>
+    <w:multiLevelType w:val="hybridMultilevel"/>
+    <w:tmpl w:val="7C380C5E"/>
+    <w:lvl w:ilvl="0" w:tplc="C92C1E2A">
+      <w:start w:val="1"/>
+      <w:numFmt w:val="upperRoman"/>
+      <w:lvlText w:val="%1."/>
+      <w:lvlJc w:val="left"/>
+      <w:pPr>
+        <w:ind w:left="1080" w:hanging="720"/>
+      </w:pPr>
+      <w:rPr>
+        <w:rFonts w:hint="default"/>
+      </w:rPr>
+    </w:lvl>
+    <w:lvl w:ilvl="1" w:tplc="040C0019" w:tentative="1">
+      <w:start w:val="1"/>
+      <w:numFmt w:val="lowerLetter"/>
+      <w:lvlText w:val="%2."/>
+      <w:lvlJc w:val="left"/>
+      <w:pPr>
+        <w:ind w:left="1440" w:hanging="360"/>
+      </w:pPr>
+    </w:lvl>
+    <w:lvl w:ilvl="2" w:tplc="040C001B" w:tentative="1">
+      <w:start w:val="1"/>
+      <w:numFmt w:val="lowerRoman"/>
+      <w:lvlText w:val="%3."/>
+      <w:lvlJc w:val="right"/>
+      <w:pPr>
+        <w:ind w:left="2160" w:hanging="180"/>
+      </w:pPr>
+    </w:lvl>
+    <w:lvl w:ilvl="3" w:tplc="040C000F" w:tentative="1">
+      <w:start w:val="1"/>
+      <w:numFmt w:val="decimal"/>
+      <w:lvlText w:val="%4."/>
+      <w:lvlJc w:val="left"/>
+      <w:pPr>
+        <w:ind w:left="2880" w:hanging="360"/>
+      </w:pPr>
+    </w:lvl>
+    <w:lvl w:ilvl="4" w:tplc="040C0019" w:tentative="1">
+      <w:start w:val="1"/>
+      <w:numFmt w:val="lowerLetter"/>
+      <w:lvlText w:val="%5."/>
+      <w:lvlJc w:val="left"/>
+      <w:pPr>
+        <w:ind w:left="3600" w:hanging="360"/>
+      </w:pPr>
+    </w:lvl>
+    <w:lvl w:ilvl="5" w:tplc="040C001B" w:tentative="1">
+      <w:start w:val="1"/>
+      <w:numFmt w:val="lowerRoman"/>
+      <w:lvlText w:val="%6."/>
+      <w:lvlJc w:val="right"/>
+      <w:pPr>
+        <w:ind w:left="4320" w:hanging="180"/>
+      </w:pPr>
+    </w:lvl>
+    <w:lvl w:ilvl="6" w:tplc="040C000F" w:tentative="1">
+      <w:start w:val="1"/>
+      <w:numFmt w:val="decimal"/>
+      <w:lvlText w:val="%7."/>
+      <w:lvlJc w:val="left"/>
+      <w:pPr>
+        <w:ind w:left="5040" w:hanging="360"/>
+      </w:pPr>
+    </w:lvl>
+    <w:lvl w:ilvl="7" w:tplc="040C0019" w:tentative="1">
+      <w:start w:val="1"/>
+      <w:numFmt w:val="lowerLetter"/>
+      <w:lvlText w:val="%8."/>
+      <w:lvlJc w:val="left"/>
+      <w:pPr>
+        <w:ind w:left="5760" w:hanging="360"/>
+      </w:pPr>
+    </w:lvl>
+    <w:lvl w:ilvl="8" w:tplc="040C001B" w:tentative="1">
+      <w:start w:val="1"/>
+      <w:numFmt w:val="lowerRoman"/>
+      <w:lvlText w:val="%9."/>
+      <w:lvlJc w:val="right"/>
+      <w:pPr>
+        <w:ind w:left="6480" w:hanging="180"/>
+      </w:pPr>
+    </w:lvl>
+  </w:abstractNum>
+  <w:abstractNum w:abstractNumId="1" w15:restartNumberingAfterBreak="0">
+    <w:nsid w:val="5A275839"/>
+    <w:multiLevelType w:val="hybridMultilevel"/>
+    <w:tmpl w:val="D15C3FE8"/>
+    <w:lvl w:ilvl="0" w:tplc="F448331A">
+      <w:start w:val="1"/>
+      <w:numFmt w:val="upperRoman"/>
+      <w:lvlText w:val="%1."/>
+      <w:lvlJc w:val="left"/>
+      <w:pPr>
+        <w:ind w:left="1080" w:hanging="720"/>
+      </w:pPr>
+      <w:rPr>
+        <w:rFonts w:hint="default"/>
+      </w:rPr>
+    </w:lvl>
+    <w:lvl w:ilvl="1" w:tplc="040C0019" w:tentative="1">
+      <w:start w:val="1"/>
+      <w:numFmt w:val="lowerLetter"/>
+      <w:lvlText w:val="%2."/>
+      <w:lvlJc w:val="left"/>
+      <w:pPr>
+        <w:ind w:left="1440" w:hanging="360"/>
+      </w:pPr>
+    </w:lvl>
+    <w:lvl w:ilvl="2" w:tplc="040C001B" w:tentative="1">
+      <w:start w:val="1"/>
+      <w:numFmt w:val="lowerRoman"/>
+      <w:lvlText w:val="%3."/>
+      <w:lvlJc w:val="right"/>
+      <w:pPr>
+        <w:ind w:left="2160" w:hanging="180"/>
+      </w:pPr>
+    </w:lvl>
+    <w:lvl w:ilvl="3" w:tplc="040C000F" w:tentative="1">
+      <w:start w:val="1"/>
+      <w:numFmt w:val="decimal"/>
+      <w:lvlText w:val="%4."/>
+      <w:lvlJc w:val="left"/>
+      <w:pPr>
+        <w:ind w:left="2880" w:hanging="360"/>
+      </w:pPr>
+    </w:lvl>
+    <w:lvl w:ilvl="4" w:tplc="040C0019" w:tentative="1">
+      <w:start w:val="1"/>
+      <w:numFmt w:val="lowerLetter"/>
+      <w:lvlText w:val="%5."/>
+      <w:lvlJc w:val="left"/>
+      <w:pPr>
+        <w:ind w:left="3600" w:hanging="360"/>
+      </w:pPr>
+    </w:lvl>
+    <w:lvl w:ilvl="5" w:tplc="040C001B" w:tentative="1">
+      <w:start w:val="1"/>
+      <w:numFmt w:val="lowerRoman"/>
+      <w:lvlText w:val="%6."/>
+      <w:lvlJc w:val="right"/>
+      <w:pPr>
+        <w:ind w:left="4320" w:hanging="180"/>
+      </w:pPr>
+    </w:lvl>
+    <w:lvl w:ilvl="6" w:tplc="040C000F" w:tentative="1">
+      <w:start w:val="1"/>
+      <w:numFmt w:val="decimal"/>
+      <w:lvlText w:val="%7."/>
+      <w:lvlJc w:val="left"/>
+      <w:pPr>
+        <w:ind w:left="5040" w:hanging="360"/>
+      </w:pPr>
+    </w:lvl>
+    <w:lvl w:ilvl="7" w:tplc="040C0019" w:tentative="1">
+      <w:start w:val="1"/>
+      <w:numFmt w:val="lowerLetter"/>
+      <w:lvlText w:val="%8."/>
+      <w:lvlJc w:val="left"/>
+      <w:pPr>
+        <w:ind w:left="5760" w:hanging="360"/>
+      </w:pPr>
+    </w:lvl>
+    <w:lvl w:ilvl="8" w:tplc="040C001B" w:tentative="1">
+      <w:start w:val="1"/>
+      <w:numFmt w:val="lowerRoman"/>
+      <w:lvlText w:val="%9."/>
+      <w:lvlJc w:val="right"/>
+      <w:pPr>
+        <w:ind w:left="6480" w:hanging="180"/>
+      </w:pPr>
+    </w:lvl>
+  </w:abstractNum>
+  <w:num w:numId="1" w16cid:durableId="1784302178">
+    <w:abstractNumId w:val="0"/>
+  </w:num>
+  <w:num w:numId="2" w16cid:durableId="1278946229">
+    <w:abstractNumId w:val="1"/>
+  </w:num>
+</w:numbering>
 </file>
 
 <file path=word/styles.xml><?xml version="1.0" encoding="utf-8"?>

</xml_diff>